<commit_message>
- SQL script (correct the spelling). - Add the steps in help file.
</commit_message>
<xml_diff>
--- a/branches/dev/v2.7.Z/scripts/v2.7.z/StepByStep.docx
+++ b/branches/dev/v2.7.Z/scripts/v2.7.z/StepByStep.docx
@@ -916,6 +916,116 @@
       <w:pPr>
         <w:pStyle w:val="ListParagraph"/>
         <w:numPr>
+          <w:ilvl w:val="1"/>
+          <w:numId w:val="1"/>
+        </w:numPr>
+        <w:rPr>
+          <w:noProof/>
+        </w:rPr>
+      </w:pPr>
+      <w:r>
+        <w:rPr>
+          <w:noProof/>
+        </w:rPr>
+        <w:t xml:space="preserve">NULL </w:t>
+      </w:r>
+      <w:r>
+        <w:rPr>
+          <w:noProof/>
+        </w:rPr>
+        <w:sym w:font="Wingdings" w:char="F0E0"/>
+      </w:r>
+      <w:r>
+        <w:rPr>
+          <w:noProof/>
+        </w:rPr>
+        <w:t xml:space="preserve"> null</w:t>
+      </w:r>
+      <w:r>
+        <w:rPr>
+          <w:noProof/>
+        </w:rPr>
+        <w:t>.</w:t>
+      </w:r>
+    </w:p>
+    <w:p>
+      <w:pPr>
+        <w:pStyle w:val="ListParagraph"/>
+        <w:numPr>
+          <w:ilvl w:val="1"/>
+          <w:numId w:val="1"/>
+        </w:numPr>
+        <w:rPr>
+          <w:noProof/>
+        </w:rPr>
+      </w:pPr>
+      <w:r>
+        <w:rPr>
+          <w:noProof/>
+        </w:rPr>
+        <w:t xml:space="preserve">FALSE </w:t>
+      </w:r>
+      <w:r>
+        <w:rPr>
+          <w:noProof/>
+        </w:rPr>
+        <w:sym w:font="Wingdings" w:char="F0E0"/>
+      </w:r>
+      <w:r>
+        <w:rPr>
+          <w:noProof/>
+        </w:rPr>
+        <w:t xml:space="preserve"> false</w:t>
+      </w:r>
+      <w:r>
+        <w:rPr>
+          <w:noProof/>
+        </w:rPr>
+        <w:t>.</w:t>
+      </w:r>
+    </w:p>
+    <w:p>
+      <w:pPr>
+        <w:pStyle w:val="ListParagraph"/>
+        <w:numPr>
+          <w:ilvl w:val="1"/>
+          <w:numId w:val="1"/>
+        </w:numPr>
+        <w:rPr>
+          <w:noProof/>
+        </w:rPr>
+      </w:pPr>
+      <w:r>
+        <w:rPr>
+          <w:noProof/>
+        </w:rPr>
+        <w:t xml:space="preserve">TRUE </w:t>
+      </w:r>
+      <w:r>
+        <w:rPr>
+          <w:noProof/>
+        </w:rPr>
+        <w:sym w:font="Wingdings" w:char="F0E0"/>
+      </w:r>
+      <w:r>
+        <w:rPr>
+          <w:noProof/>
+        </w:rPr>
+        <w:t xml:space="preserve"> true</w:t>
+      </w:r>
+      <w:r>
+        <w:rPr>
+          <w:noProof/>
+        </w:rPr>
+        <w:t>.</w:t>
+      </w:r>
+      <w:bookmarkStart w:id="0" w:name="_GoBack"/>
+      <w:bookmarkEnd w:id="0"/>
+    </w:p>
+    <w:p>
+      <w:pPr>
+        <w:pStyle w:val="ListParagraph"/>
+        <w:numPr>
           <w:ilvl w:val="0"/>
           <w:numId w:val="1"/>
         </w:numPr>
@@ -1300,6 +1410,7 @@
         <w:rPr>
           <w:noProof/>
         </w:rPr>
+        <w:lastRenderedPageBreak/>
         <w:t>Replace “ extract(” to “ extract(</w:t>
       </w:r>
       <w:r>
@@ -1330,19 +1441,7 @@
         <w:rPr>
           <w:noProof/>
         </w:rPr>
-        <w:t xml:space="preserve">In </w:t>
-      </w:r>
-      <w:r>
-        <w:rPr>
-          <w:noProof/>
-        </w:rPr>
-        <w:t xml:space="preserve">this </w:t>
-      </w:r>
-      <w:r>
-        <w:rPr>
-          <w:noProof/>
-        </w:rPr>
-        <w:t>step we will have the errors, because should add a “)” to extract functions.</w:t>
+        <w:t>In this step we will have the errors, because should add a “)” to extract functions.</w:t>
       </w:r>
     </w:p>
     <w:p>
@@ -1384,7 +1483,6 @@
         <w:rPr>
           <w:noProof/>
         </w:rPr>
-        <w:lastRenderedPageBreak/>
         <w:t>$structureName = 'atimStructure'</w:t>
       </w:r>
       <w:r>
@@ -1503,12 +1601,195 @@
       </w:pPr>
       <w:r>
         <w:rPr>
+          <w:b/>
+          <w:bCs/>
+          <w:noProof/>
+          <w:color w:val="FF0000"/>
+        </w:rPr>
+        <w:t>Problem</w:t>
+      </w:r>
+      <w:r>
+        <w:rPr>
+          <w:noProof/>
+          <w:color w:val="FF0000"/>
+        </w:rPr>
+        <w:t xml:space="preserve">: </w:t>
+      </w:r>
+      <w:r>
+        <w:rPr>
+          <w:noProof/>
+        </w:rPr>
+        <w:t>All the constant with an underscore should be corrected.</w:t>
+      </w:r>
+    </w:p>
+    <w:p>
+      <w:pPr>
+        <w:pStyle w:val="ListParagraph"/>
+        <w:ind w:left="1440"/>
+        <w:rPr>
+          <w:noProof/>
+        </w:rPr>
+      </w:pPr>
+      <w:r>
+        <w:rPr>
+          <w:b/>
+          <w:bCs/>
+          <w:noProof/>
+        </w:rPr>
+        <w:t>Ex:</w:t>
+      </w:r>
+      <w:r>
+        <w:rPr>
+          <w:noProof/>
+        </w:rPr>
+        <w:t xml:space="preserve"> </w:t>
+      </w:r>
+      <w:r>
+        <w:rPr>
+          <w:noProof/>
+        </w:rPr>
+        <w:t>const USER_ID;</w:t>
+      </w:r>
+    </w:p>
+    <w:p>
+      <w:pPr>
+        <w:pStyle w:val="ListParagraph"/>
+        <w:ind w:left="1440"/>
+        <w:rPr>
+          <w:noProof/>
+        </w:rPr>
+      </w:pPr>
+      <w:r>
+        <w:rPr>
+          <w:b/>
+          <w:bCs/>
           <w:noProof/>
         </w:rPr>
         <w:t>…</w:t>
       </w:r>
-      <w:bookmarkStart w:id="0" w:name="_GoBack"/>
-      <w:bookmarkEnd w:id="0"/>
+    </w:p>
+    <w:p>
+      <w:pPr>
+        <w:pStyle w:val="ListParagraph"/>
+        <w:ind w:left="1440"/>
+        <w:rPr>
+          <w:noProof/>
+        </w:rPr>
+      </w:pPr>
+      <w:r>
+        <w:rPr>
+          <w:noProof/>
+        </w:rPr>
+        <w:t xml:space="preserve">self::USERID </w:t>
+      </w:r>
+    </w:p>
+    <w:p>
+      <w:pPr>
+        <w:pStyle w:val="ListParagraph"/>
+        <w:numPr>
+          <w:ilvl w:val="1"/>
+          <w:numId w:val="1"/>
+        </w:numPr>
+        <w:rPr>
+          <w:noProof/>
+        </w:rPr>
+      </w:pPr>
+      <w:r>
+        <w:rPr>
+          <w:noProof/>
+        </w:rPr>
+        <w:t>S</w:t>
+      </w:r>
+    </w:p>
+    <w:p>
+      <w:pPr>
+        <w:pStyle w:val="ListParagraph"/>
+        <w:numPr>
+          <w:ilvl w:val="0"/>
+          <w:numId w:val="1"/>
+        </w:numPr>
+        <w:rPr>
+          <w:noProof/>
+        </w:rPr>
+      </w:pPr>
+      <w:r>
+        <w:rPr>
+          <w:noProof/>
+        </w:rPr>
+        <w:t>Change the function to public function in the class.</w:t>
+      </w:r>
+    </w:p>
+    <w:p>
+      <w:pPr>
+        <w:pStyle w:val="ListParagraph"/>
+        <w:numPr>
+          <w:ilvl w:val="1"/>
+          <w:numId w:val="1"/>
+        </w:numPr>
+        <w:rPr>
+          <w:noProof/>
+        </w:rPr>
+      </w:pPr>
+      <w:r>
+        <w:rPr>
+          <w:noProof/>
+        </w:rPr>
+        <w:t>In command line: php addPublic.php Atim’s toot\app.</w:t>
+      </w:r>
+    </w:p>
+    <w:p>
+      <w:pPr>
+        <w:pStyle w:val="ListParagraph"/>
+        <w:numPr>
+          <w:ilvl w:val="1"/>
+          <w:numId w:val="1"/>
+        </w:numPr>
+        <w:rPr>
+          <w:noProof/>
+        </w:rPr>
+      </w:pPr>
+      <w:r>
+        <w:rPr>
+          <w:noProof/>
+        </w:rPr>
+        <w:t>Correct some errors (if there is the functions outside of a class it would be changed and should be modifined mannually</w:t>
+      </w:r>
+      <w:r>
+        <w:rPr>
+          <w:noProof/>
+        </w:rPr>
+        <w:t xml:space="preserve"> ex: </w:t>
+      </w:r>
+      <w:r>
+        <w:rPr>
+          <w:noProof/>
+        </w:rPr>
+        <w:t>myErrorHandler</w:t>
+      </w:r>
+      <w:r>
+        <w:rPr>
+          <w:noProof/>
+        </w:rPr>
+        <w:t xml:space="preserve"> in AppController</w:t>
+      </w:r>
+      <w:r>
+        <w:rPr>
+          <w:noProof/>
+        </w:rPr>
+        <w:t>).</w:t>
+      </w:r>
+    </w:p>
+    <w:p>
+      <w:pPr>
+        <w:pStyle w:val="ListParagraph"/>
+        <w:numPr>
+          <w:ilvl w:val="0"/>
+          <w:numId w:val="1"/>
+        </w:numPr>
+        <w:rPr>
+          <w:noProof/>
+        </w:rPr>
+      </w:pPr>
     </w:p>
     <w:sectPr>
       <w:pgSz w:w="12240" w:h="15840"/>

</xml_diff>